<commit_message>
Took a lot of notes wrote a lot of thoughts about ezbeta
</commit_message>
<xml_diff>
--- a/omp ppi paper/beta barrel olig hypotehses to test.docx
+++ b/omp ppi paper/beta barrel olig hypotehses to test.docx
@@ -4,6 +4,26 @@
   <w:body>
     <w:p>
       <w:r>
+        <w:t xml:space="preserve">Hypothesis: </w:t>
+      </w:r>
+      <w:r>
+        <w:t>You can kind of tell by looking at an interface whether the eclusive moment will work.</w:t>
+      </w:r>
+    </w:p>
+    <w:p>
+      <w:r>
+        <w:t>If you can, then maybe there's something to say here?</w:t>
+      </w:r>
+      <w:r>
+        <w:t xml:space="preserve"> Not really though...</w:t>
+      </w:r>
+      <w:bookmarkStart w:id="0" w:name="_GoBack"/>
+      <w:bookmarkEnd w:id="0"/>
+    </w:p>
+    <w:p/>
+    <w:p/>
+    <w:p>
+      <w:r>
         <w:t>Hypothesis: The inward-facing residues that are exposed don't tend to have much change in burial upon oligomerization, when they're at an interface.</w:t>
       </w:r>
     </w:p>
@@ -50,8 +70,6 @@
       <w:r>
         <w:t xml:space="preserve"> like to know why.</w:t>
       </w:r>
-      <w:bookmarkStart w:id="0" w:name="_GoBack"/>
-      <w:bookmarkEnd w:id="0"/>
     </w:p>
     <w:sectPr>
       <w:pgSz w:w="12240" w:h="15840"/>

</xml_diff>